<commit_message>
Installed Waffle & Chai
</commit_message>
<xml_diff>
--- a/BlockBiz.docx
+++ b/BlockBiz.docx
@@ -116,13 +116,8 @@
           <w:numId w:val="4"/>
         </w:numPr>
       </w:pPr>
-      <w:proofErr w:type="spellStart"/>
-      <w:r>
-        <w:t>Params</w:t>
-      </w:r>
-      <w:proofErr w:type="spellEnd"/>
-      <w:r>
-        <w:t xml:space="preserve"> determine employee payments</w:t>
+      <w:r>
+        <w:t>Params determine employee payments</w:t>
       </w:r>
     </w:p>
     <w:p>
@@ -192,56 +187,69 @@
         </w:numPr>
       </w:pPr>
       <w:r>
-        <w:t xml:space="preserve">Share prices determined by last? </w:t>
-      </w:r>
-      <w:proofErr w:type="spellStart"/>
-      <w:r>
-        <w:t>Avg</w:t>
-      </w:r>
-      <w:proofErr w:type="spellEnd"/>
-      <w:r>
-        <w:t xml:space="preserve">? </w:t>
+        <w:t xml:space="preserve">Share prices determined by last? Avg? </w:t>
       </w:r>
     </w:p>
     <w:p/>
     <w:p>
       <w:r>
-        <w:t>Company Contract objects</w:t>
-      </w:r>
-    </w:p>
-    <w:p>
-      <w:pPr>
-        <w:pStyle w:val="ListParagraph"/>
-        <w:numPr>
-          <w:ilvl w:val="0"/>
-          <w:numId w:val="3"/>
-        </w:numPr>
-      </w:pPr>
-      <w:r>
-        <w:t>Company balance, income</w:t>
-      </w:r>
-    </w:p>
-    <w:p>
-      <w:pPr>
-        <w:pStyle w:val="ListParagraph"/>
-        <w:numPr>
-          <w:ilvl w:val="0"/>
-          <w:numId w:val="3"/>
-        </w:numPr>
-      </w:pPr>
-      <w:r>
-        <w:t xml:space="preserve">Shareholder - </w:t>
-      </w:r>
-      <w:r>
-        <w:t>equity</w:t>
-      </w:r>
-    </w:p>
-    <w:p>
-      <w:pPr>
-        <w:pStyle w:val="ListParagraph"/>
-        <w:numPr>
-          <w:ilvl w:val="0"/>
-          <w:numId w:val="3"/>
+        <w:t>Create Company</w:t>
+      </w:r>
+    </w:p>
+    <w:p>
+      <w:pPr>
+        <w:pStyle w:val="ListParagraph"/>
+        <w:numPr>
+          <w:ilvl w:val="0"/>
+          <w:numId w:val="5"/>
+        </w:numPr>
+      </w:pPr>
+      <w:r>
+        <w:t>Name</w:t>
+      </w:r>
+    </w:p>
+    <w:p>
+      <w:pPr>
+        <w:pStyle w:val="ListParagraph"/>
+        <w:numPr>
+          <w:ilvl w:val="0"/>
+          <w:numId w:val="5"/>
+        </w:numPr>
+      </w:pPr>
+      <w:r>
+        <w:t>Assets</w:t>
+      </w:r>
+    </w:p>
+    <w:p>
+      <w:pPr>
+        <w:pStyle w:val="ListParagraph"/>
+        <w:numPr>
+          <w:ilvl w:val="0"/>
+          <w:numId w:val="5"/>
+        </w:numPr>
+      </w:pPr>
+      <w:r>
+        <w:t>Total equity</w:t>
+      </w:r>
+    </w:p>
+    <w:p>
+      <w:pPr>
+        <w:pStyle w:val="ListParagraph"/>
+        <w:numPr>
+          <w:ilvl w:val="0"/>
+          <w:numId w:val="5"/>
+        </w:numPr>
+      </w:pPr>
+      <w:r>
+        <w:t>Initialize shareholders (just owner?)</w:t>
+      </w:r>
+    </w:p>
+    <w:p>
+      <w:pPr>
+        <w:pStyle w:val="ListParagraph"/>
+        <w:numPr>
+          <w:ilvl w:val="0"/>
+          <w:numId w:val="5"/>
         </w:numPr>
       </w:pPr>
     </w:p>
@@ -484,6 +492,119 @@
     </w:lvl>
   </w:abstractNum>
   <w:abstractNum w:abstractNumId="2" w15:restartNumberingAfterBreak="0">
+    <w:nsid w:val="610B23AB"/>
+    <w:multiLevelType w:val="hybridMultilevel"/>
+    <w:tmpl w:val="FC1678F0"/>
+    <w:lvl w:ilvl="0" w:tplc="04090001">
+      <w:start w:val="1"/>
+      <w:numFmt w:val="bullet"/>
+      <w:lvlText w:val=""/>
+      <w:lvlJc w:val="left"/>
+      <w:pPr>
+        <w:ind w:left="720" w:hanging="360"/>
+      </w:pPr>
+      <w:rPr>
+        <w:rFonts w:ascii="Symbol" w:hAnsi="Symbol" w:hint="default"/>
+      </w:rPr>
+    </w:lvl>
+    <w:lvl w:ilvl="1" w:tplc="04090003" w:tentative="1">
+      <w:start w:val="1"/>
+      <w:numFmt w:val="bullet"/>
+      <w:lvlText w:val="o"/>
+      <w:lvlJc w:val="left"/>
+      <w:pPr>
+        <w:ind w:left="1440" w:hanging="360"/>
+      </w:pPr>
+      <w:rPr>
+        <w:rFonts w:ascii="Courier New" w:hAnsi="Courier New" w:cs="Courier New" w:hint="default"/>
+      </w:rPr>
+    </w:lvl>
+    <w:lvl w:ilvl="2" w:tplc="04090005" w:tentative="1">
+      <w:start w:val="1"/>
+      <w:numFmt w:val="bullet"/>
+      <w:lvlText w:val=""/>
+      <w:lvlJc w:val="left"/>
+      <w:pPr>
+        <w:ind w:left="2160" w:hanging="360"/>
+      </w:pPr>
+      <w:rPr>
+        <w:rFonts w:ascii="Wingdings" w:hAnsi="Wingdings" w:hint="default"/>
+      </w:rPr>
+    </w:lvl>
+    <w:lvl w:ilvl="3" w:tplc="04090001" w:tentative="1">
+      <w:start w:val="1"/>
+      <w:numFmt w:val="bullet"/>
+      <w:lvlText w:val=""/>
+      <w:lvlJc w:val="left"/>
+      <w:pPr>
+        <w:ind w:left="2880" w:hanging="360"/>
+      </w:pPr>
+      <w:rPr>
+        <w:rFonts w:ascii="Symbol" w:hAnsi="Symbol" w:hint="default"/>
+      </w:rPr>
+    </w:lvl>
+    <w:lvl w:ilvl="4" w:tplc="04090003" w:tentative="1">
+      <w:start w:val="1"/>
+      <w:numFmt w:val="bullet"/>
+      <w:lvlText w:val="o"/>
+      <w:lvlJc w:val="left"/>
+      <w:pPr>
+        <w:ind w:left="3600" w:hanging="360"/>
+      </w:pPr>
+      <w:rPr>
+        <w:rFonts w:ascii="Courier New" w:hAnsi="Courier New" w:cs="Courier New" w:hint="default"/>
+      </w:rPr>
+    </w:lvl>
+    <w:lvl w:ilvl="5" w:tplc="04090005" w:tentative="1">
+      <w:start w:val="1"/>
+      <w:numFmt w:val="bullet"/>
+      <w:lvlText w:val=""/>
+      <w:lvlJc w:val="left"/>
+      <w:pPr>
+        <w:ind w:left="4320" w:hanging="360"/>
+      </w:pPr>
+      <w:rPr>
+        <w:rFonts w:ascii="Wingdings" w:hAnsi="Wingdings" w:hint="default"/>
+      </w:rPr>
+    </w:lvl>
+    <w:lvl w:ilvl="6" w:tplc="04090001" w:tentative="1">
+      <w:start w:val="1"/>
+      <w:numFmt w:val="bullet"/>
+      <w:lvlText w:val=""/>
+      <w:lvlJc w:val="left"/>
+      <w:pPr>
+        <w:ind w:left="5040" w:hanging="360"/>
+      </w:pPr>
+      <w:rPr>
+        <w:rFonts w:ascii="Symbol" w:hAnsi="Symbol" w:hint="default"/>
+      </w:rPr>
+    </w:lvl>
+    <w:lvl w:ilvl="7" w:tplc="04090003" w:tentative="1">
+      <w:start w:val="1"/>
+      <w:numFmt w:val="bullet"/>
+      <w:lvlText w:val="o"/>
+      <w:lvlJc w:val="left"/>
+      <w:pPr>
+        <w:ind w:left="5760" w:hanging="360"/>
+      </w:pPr>
+      <w:rPr>
+        <w:rFonts w:ascii="Courier New" w:hAnsi="Courier New" w:cs="Courier New" w:hint="default"/>
+      </w:rPr>
+    </w:lvl>
+    <w:lvl w:ilvl="8" w:tplc="04090005" w:tentative="1">
+      <w:start w:val="1"/>
+      <w:numFmt w:val="bullet"/>
+      <w:lvlText w:val=""/>
+      <w:lvlJc w:val="left"/>
+      <w:pPr>
+        <w:ind w:left="6480" w:hanging="360"/>
+      </w:pPr>
+      <w:rPr>
+        <w:rFonts w:ascii="Wingdings" w:hAnsi="Wingdings" w:hint="default"/>
+      </w:rPr>
+    </w:lvl>
+  </w:abstractNum>
+  <w:abstractNum w:abstractNumId="3" w15:restartNumberingAfterBreak="0">
     <w:nsid w:val="6B114814"/>
     <w:multiLevelType w:val="hybridMultilevel"/>
     <w:tmpl w:val="C91E1964"/>
@@ -596,7 +717,7 @@
       </w:rPr>
     </w:lvl>
   </w:abstractNum>
-  <w:abstractNum w:abstractNumId="3" w15:restartNumberingAfterBreak="0">
+  <w:abstractNum w:abstractNumId="4" w15:restartNumberingAfterBreak="0">
     <w:nsid w:val="7D5F0C16"/>
     <w:multiLevelType w:val="hybridMultilevel"/>
     <w:tmpl w:val="FA74F790"/>
@@ -710,16 +831,19 @@
     </w:lvl>
   </w:abstractNum>
   <w:num w:numId="1">
-    <w:abstractNumId w:val="2"/>
+    <w:abstractNumId w:val="3"/>
   </w:num>
   <w:num w:numId="2">
     <w:abstractNumId w:val="1"/>
   </w:num>
   <w:num w:numId="3">
-    <w:abstractNumId w:val="3"/>
+    <w:abstractNumId w:val="4"/>
   </w:num>
   <w:num w:numId="4">
     <w:abstractNumId w:val="0"/>
+  </w:num>
+  <w:num w:numId="5">
+    <w:abstractNumId w:val="2"/>
   </w:num>
 </w:numbering>
 </file>

</xml_diff>